<commit_message>
fixed up some more but don't remember exactly what
</commit_message>
<xml_diff>
--- a/footnotes.docx
+++ b/footnotes.docx
@@ -207,20 +207,14 @@
     <w:p>
       <w:pPr>
         <w:bidi/>
-      </w:pPr>
-      <w:bookmarkStart w:id="0" w:name="_GoBack"/>
-      <w:bookmarkEnd w:id="0"/>
-      <w:r>
         <w:rPr>
           <w:rFonts w:ascii="Arial" w:hAnsi="Arial" w:cs="Arial"/>
           <w:color w:val="232323"/>
           <w:sz w:val="21"/>
           <w:szCs w:val="21"/>
-          <w:rtl/>
-          <w:lang w:bidi="he-IL"/>
-        </w:rPr>
-        <w:t xml:space="preserve"> לא נפסיק שמא יראו התלמידים ויקבעו הלכה לדורות אמרו לא זזו משם עד שקבעו הלכה כר</w:t>
-      </w:r>
+          <w:lang w:bidi="he-IL"/>
+        </w:rPr>
+      </w:pPr>
       <w:r>
         <w:rPr>
           <w:rFonts w:ascii="Arial" w:hAnsi="Arial" w:cs="Arial"/>
@@ -228,8 +222,9 @@
           <w:sz w:val="21"/>
           <w:szCs w:val="21"/>
           <w:rtl/>
-        </w:rPr>
-        <w:t xml:space="preserve">' </w:t>
+          <w:lang w:bidi="he-IL"/>
+        </w:rPr>
+        <w:t xml:space="preserve"> לא נפסיק שמא יראו התלמידים ויקבעו הלכה לדורות אמרו לא זזו משם עד שקבעו הלכה כר</w:t>
       </w:r>
       <w:r>
         <w:rPr>
@@ -238,15 +233,128 @@
           <w:sz w:val="21"/>
           <w:szCs w:val="21"/>
           <w:rtl/>
+        </w:rPr>
+        <w:t xml:space="preserve">' </w:t>
+      </w:r>
+      <w:r>
+        <w:rPr>
+          <w:rFonts w:ascii="Arial" w:hAnsi="Arial" w:cs="Arial"/>
+          <w:color w:val="232323"/>
+          <w:sz w:val="21"/>
+          <w:szCs w:val="21"/>
+          <w:rtl/>
           <w:lang w:bidi="he-IL"/>
         </w:rPr>
         <w:t>יוסי</w:t>
       </w:r>
+    </w:p>
+    <w:p>
+      <w:pPr>
+        <w:rPr>
+          <w:rFonts w:ascii="Arial" w:hAnsi="Arial" w:cs="Arial"/>
+          <w:color w:val="232323"/>
+          <w:sz w:val="21"/>
+          <w:szCs w:val="21"/>
+          <w:lang w:bidi="he-IL"/>
+        </w:rPr>
+      </w:pPr>
+      <w:r>
+        <w:rPr>
+          <w:rFonts w:ascii="Arial" w:hAnsi="Arial" w:cs="Arial"/>
+          <w:color w:val="232323"/>
+          <w:sz w:val="21"/>
+          <w:szCs w:val="21"/>
+          <w:lang w:bidi="he-IL"/>
+        </w:rPr>
+        <w:t>Tosefta berakhot 5:2</w:t>
+      </w:r>
+    </w:p>
+    <w:p>
+      <w:pPr>
+        <w:rPr>
+          <w:rFonts w:cs="Mixed Otzar1 Transparent"/>
+          <w:color w:val="000000"/>
+          <w:sz w:val="24"/>
+          <w:lang w:bidi="he-IL"/>
+        </w:rPr>
+      </w:pPr>
+    </w:p>
+    <w:p>
+      <w:pPr>
+        <w:pStyle w:val="Heading1"/>
+        <w:pBdr>
+          <w:bottom w:val="single" w:sz="6" w:space="0" w:color="A2A9B1"/>
+        </w:pBdr>
+        <w:spacing w:before="0" w:beforeAutospacing="0" w:after="60" w:afterAutospacing="0"/>
+        <w:rPr>
+          <w:rFonts w:asciiTheme="minorHAnsi" w:eastAsiaTheme="minorHAnsi" w:hAnsiTheme="minorHAnsi" w:cs="Mixed Otzar1 Transparent"/>
+          <w:b w:val="0"/>
+          <w:bCs w:val="0"/>
+          <w:color w:val="000000"/>
+          <w:kern w:val="0"/>
+          <w:sz w:val="24"/>
+          <w:szCs w:val="22"/>
+        </w:rPr>
+      </w:pPr>
+      <w:r>
+        <w:rPr>
+          <w:rFonts w:asciiTheme="minorHAnsi" w:eastAsiaTheme="minorHAnsi" w:hAnsiTheme="minorHAnsi" w:cs="Mixed Otzar1 Transparent"/>
+          <w:b w:val="0"/>
+          <w:bCs w:val="0"/>
+          <w:color w:val="000000"/>
+          <w:kern w:val="0"/>
+          <w:sz w:val="24"/>
+          <w:szCs w:val="22"/>
+        </w:rPr>
+        <w:t xml:space="preserve">[2] Translation according to R. Shaul Lieberman in Tosefta Ki-fshutah Berakhot page 73.  Who follows the </w:t>
+      </w:r>
+      <w:r>
+        <w:rPr>
+          <w:rFonts w:asciiTheme="minorHAnsi" w:eastAsiaTheme="minorHAnsi" w:hAnsiTheme="minorHAnsi" w:cs="Mixed Otzar1 Transparent"/>
+          <w:b w:val="0"/>
+          <w:bCs w:val="0"/>
+          <w:color w:val="000000"/>
+          <w:kern w:val="0"/>
+          <w:sz w:val="24"/>
+          <w:szCs w:val="22"/>
+        </w:rPr>
+        <w:t xml:space="preserve">interpretation of </w:t>
+      </w:r>
+      <w:bookmarkStart w:id="0" w:name="_GoBack"/>
+      <w:bookmarkEnd w:id="0"/>
+      <w:r>
+        <w:rPr>
+          <w:rFonts w:asciiTheme="minorHAnsi" w:eastAsiaTheme="minorHAnsi" w:hAnsiTheme="minorHAnsi" w:cs="Mixed Otzar1 Transparent"/>
+          <w:b w:val="0"/>
+          <w:bCs w:val="0"/>
+          <w:color w:val="000000"/>
+          <w:kern w:val="0"/>
+          <w:sz w:val="24"/>
+          <w:szCs w:val="22"/>
+        </w:rPr>
+        <w:t>Halachot Gedolot</w:t>
+      </w:r>
+    </w:p>
+    <w:p>
+      <w:pPr>
+        <w:rPr>
+          <w:rFonts w:cs="Mixed Otzar1 Transparent"/>
+          <w:color w:val="000000"/>
+          <w:sz w:val="24"/>
+          <w:lang w:bidi="he-IL"/>
+        </w:rPr>
+      </w:pPr>
     </w:p>
     <w:p/>
     <w:p>
       <w:r>
-        <w:t xml:space="preserve">[1] </w:t>
+        <w:t>[</w:t>
+      </w:r>
+      <w:r>
+        <w:t>2</w:t>
+      </w:r>
+      <w:r>
+        <w:t xml:space="preserve">] </w:t>
       </w:r>
       <w:r>
         <w:rPr>
@@ -297,7 +405,6 @@
           <w:lang w:bidi="he-IL"/>
         </w:rPr>
       </w:pPr>
-      <w:proofErr w:type="gramStart"/>
       <w:r>
         <w:t xml:space="preserve">[2] </w:t>
       </w:r>
@@ -358,9 +465,8 @@
           <w:sz w:val="24"/>
           <w:lang w:bidi="he-IL"/>
         </w:rPr>
-        <w:t xml:space="preserve"> Berakwt 26a.</w:t>
-      </w:r>
-      <w:proofErr w:type="gramEnd"/>
+        <w:t xml:space="preserve"> Berakwt 26a. </w:t>
+      </w:r>
       <w:r>
         <w:rPr>
           <w:rFonts w:cs="Mixed Otzar1 Transparent"/>
@@ -368,7 +474,7 @@
           <w:sz w:val="24"/>
           <w:lang w:bidi="he-IL"/>
         </w:rPr>
-        <w:t xml:space="preserve"> </w:t>
+        <w:t xml:space="preserve">The Gemara has two opinions: one that the evening prayer is voluntary, the other that it is obligatory. The majority of Rishonim understand that the </w:t>
       </w:r>
       <w:r>
         <w:rPr>
@@ -377,7 +483,7 @@
           <w:sz w:val="24"/>
           <w:lang w:bidi="he-IL"/>
         </w:rPr>
-        <w:t xml:space="preserve">The Gemara has two opinions: one that the evening prayer is voluntary, the other that it is obligatory. The majority of Rishonim understand that the </w:t>
+        <w:t xml:space="preserve">conclusion is that evening prayer is voluntary. As time progressed, </w:t>
       </w:r>
       <w:r>
         <w:rPr>
@@ -386,7 +492,7 @@
           <w:sz w:val="24"/>
           <w:lang w:bidi="he-IL"/>
         </w:rPr>
-        <w:t xml:space="preserve">conclusion is that evening prayer is voluntary. As time progressed, </w:t>
+        <w:t xml:space="preserve">Israel </w:t>
       </w:r>
       <w:r>
         <w:rPr>
@@ -395,7 +501,7 @@
           <w:sz w:val="24"/>
           <w:lang w:bidi="he-IL"/>
         </w:rPr>
-        <w:t xml:space="preserve">Israel </w:t>
+        <w:t>accepted the prayer</w:t>
       </w:r>
       <w:r>
         <w:rPr>
@@ -404,7 +510,7 @@
           <w:sz w:val="24"/>
           <w:lang w:bidi="he-IL"/>
         </w:rPr>
-        <w:t>accepted the prayer</w:t>
+        <w:t xml:space="preserve"> </w:t>
       </w:r>
       <w:r>
         <w:rPr>
@@ -413,36 +519,7 @@
           <w:sz w:val="24"/>
           <w:lang w:bidi="he-IL"/>
         </w:rPr>
-        <w:t xml:space="preserve"> </w:t>
-      </w:r>
-      <w:r>
-        <w:rPr>
-          <w:rFonts w:cs="Mixed Otzar1 Transparent"/>
-          <w:color w:val="000000"/>
-          <w:sz w:val="24"/>
-          <w:lang w:bidi="he-IL"/>
-        </w:rPr>
-        <w:t xml:space="preserve">upon </w:t>
-      </w:r>
-      <w:proofErr w:type="gramStart"/>
-      <w:r>
-        <w:rPr>
-          <w:rFonts w:cs="Mixed Otzar1 Transparent"/>
-          <w:color w:val="000000"/>
-          <w:sz w:val="24"/>
-          <w:lang w:bidi="he-IL"/>
-        </w:rPr>
-        <w:t>themselves</w:t>
-      </w:r>
-      <w:proofErr w:type="gramEnd"/>
-      <w:r>
-        <w:rPr>
-          <w:rFonts w:cs="Mixed Otzar1 Transparent"/>
-          <w:color w:val="000000"/>
-          <w:sz w:val="24"/>
-          <w:lang w:bidi="he-IL"/>
-        </w:rPr>
-        <w:t xml:space="preserve"> as </w:t>
+        <w:t xml:space="preserve">upon themselves as </w:t>
       </w:r>
       <w:r>
         <w:rPr>
@@ -481,7 +558,6 @@
         </w:rPr>
         <w:t xml:space="preserve">[3] See [1] footnote 6, </w:t>
       </w:r>
-      <w:proofErr w:type="gramStart"/>
       <w:r>
         <w:rPr>
           <w:rFonts w:cs="Mixed Otzar1 Transparent"/>
@@ -498,21 +574,191 @@
           <w:sz w:val="24"/>
           <w:lang w:bidi="he-IL"/>
         </w:rPr>
-        <w:t>he</w:t>
-      </w:r>
-      <w:proofErr w:type="gramEnd"/>
-      <w:r>
-        <w:rPr>
-          <w:rFonts w:cs="Mixed Otzar1 Transparent"/>
-          <w:color w:val="000000"/>
-          <w:sz w:val="24"/>
-          <w:lang w:bidi="he-IL"/>
-        </w:rPr>
-        <w:t xml:space="preserve"> time that people enter [their homes] on Friday evening—Berakhot 2a </w:t>
+        <w:t xml:space="preserve">he time that people enter [their homes] on Friday evening—Berakhot 2a </w:t>
       </w:r>
     </w:p>
     <w:p>
       <w:pPr>
+        <w:bidi/>
+        <w:rPr>
+          <w:rFonts w:ascii="Arial" w:hAnsi="Arial" w:cs="Arial"/>
+          <w:b/>
+          <w:bCs/>
+        </w:rPr>
+      </w:pPr>
+      <w:r>
+        <w:rPr>
+          <w:rFonts w:ascii="Arial" w:hAnsi="Arial" w:cs="Arial"/>
+          <w:b/>
+          <w:bCs/>
+          <w:rtl/>
+          <w:lang w:bidi="he-IL"/>
+        </w:rPr>
+        <w:t>רב חנניא בר שלמיא ותלמידי דרב הוו יתבי בסעודתא וקאי עלייהו רב המנונא סבא אמרו ליה זיל חזי אי מקדיש יומא נפסיק וניקבעיה לשבתא אמר להו לא צריכיתו שבתא קבעה נפשה דאמר רב כשם שהשבת קובעת למעשר כך שבת קובעת לקידוש</w:t>
+      </w:r>
+    </w:p>
+    <w:p>
+      <w:pPr>
+        <w:autoSpaceDE w:val="0"/>
+        <w:autoSpaceDN w:val="0"/>
+        <w:adjustRightInd w:val="0"/>
+        <w:spacing w:after="0" w:line="240" w:lineRule="auto"/>
+        <w:rPr>
+          <w:rFonts w:ascii="Arial" w:hAnsi="Arial" w:cs="Arial"/>
+          <w:sz w:val="16"/>
+          <w:szCs w:val="16"/>
+          <w:lang w:bidi="he-IL"/>
+        </w:rPr>
+      </w:pPr>
+      <w:r>
+        <w:rPr>
+          <w:rFonts w:ascii="Times New Roman" w:hAnsi="Times New Roman" w:cs="Times New Roman"/>
+          <w:sz w:val="24"/>
+          <w:szCs w:val="24"/>
+          <w:lang w:bidi="he-IL"/>
+        </w:rPr>
+        <w:t>R. Hanania b. Shelemia and the disciples of Rab were sitting at a meal, and R. Hamnuna Saba</w:t>
+      </w:r>
+      <w:r>
+        <w:rPr>
+          <w:rFonts w:ascii="Arial" w:hAnsi="Arial" w:cs="Arial"/>
+          <w:sz w:val="16"/>
+          <w:szCs w:val="16"/>
+          <w:lang w:bidi="he-IL"/>
+        </w:rPr>
+        <w:t>5</w:t>
+      </w:r>
+    </w:p>
+    <w:p>
+      <w:pPr>
+        <w:autoSpaceDE w:val="0"/>
+        <w:autoSpaceDN w:val="0"/>
+        <w:adjustRightInd w:val="0"/>
+        <w:spacing w:after="0" w:line="240" w:lineRule="auto"/>
+        <w:rPr>
+          <w:rFonts w:ascii="Times New Roman" w:hAnsi="Times New Roman" w:cs="Times New Roman"/>
+          <w:sz w:val="24"/>
+          <w:szCs w:val="24"/>
+          <w:lang w:bidi="he-IL"/>
+        </w:rPr>
+      </w:pPr>
+      <w:r>
+        <w:rPr>
+          <w:rFonts w:ascii="Times New Roman" w:hAnsi="Times New Roman" w:cs="Times New Roman"/>
+          <w:sz w:val="24"/>
+          <w:szCs w:val="24"/>
+          <w:lang w:bidi="he-IL"/>
+        </w:rPr>
+        <w:t>was waiting on them. Said they to him, ‘Go and see if the day has become holy,</w:t>
+      </w:r>
+      <w:r>
+        <w:rPr>
+          <w:rFonts w:ascii="Arial" w:hAnsi="Arial" w:cs="Arial"/>
+          <w:sz w:val="16"/>
+          <w:szCs w:val="16"/>
+          <w:lang w:bidi="he-IL"/>
+        </w:rPr>
+        <w:t xml:space="preserve">6 </w:t>
+      </w:r>
+      <w:r>
+        <w:rPr>
+          <w:rFonts w:ascii="Times New Roman" w:hAnsi="Times New Roman" w:cs="Times New Roman"/>
+          <w:sz w:val="24"/>
+          <w:szCs w:val="24"/>
+          <w:lang w:bidi="he-IL"/>
+        </w:rPr>
+        <w:t>in which case we</w:t>
+      </w:r>
+    </w:p>
+    <w:p>
+      <w:pPr>
+        <w:autoSpaceDE w:val="0"/>
+        <w:autoSpaceDN w:val="0"/>
+        <w:adjustRightInd w:val="0"/>
+        <w:spacing w:after="0" w:line="240" w:lineRule="auto"/>
+        <w:rPr>
+          <w:rFonts w:ascii="Times New Roman" w:hAnsi="Times New Roman" w:cs="Times New Roman"/>
+          <w:sz w:val="24"/>
+          <w:szCs w:val="24"/>
+          <w:lang w:bidi="he-IL"/>
+        </w:rPr>
+      </w:pPr>
+      <w:r>
+        <w:rPr>
+          <w:rFonts w:ascii="Times New Roman" w:hAnsi="Times New Roman" w:cs="Times New Roman"/>
+          <w:sz w:val="24"/>
+          <w:szCs w:val="24"/>
+          <w:lang w:bidi="he-IL"/>
+        </w:rPr>
+        <w:t>will interrupt [the meal]</w:t>
+      </w:r>
+      <w:r>
+        <w:rPr>
+          <w:rFonts w:ascii="Arial" w:hAnsi="Arial" w:cs="Arial"/>
+          <w:sz w:val="16"/>
+          <w:szCs w:val="16"/>
+          <w:lang w:bidi="he-IL"/>
+        </w:rPr>
+        <w:t xml:space="preserve">7 </w:t>
+      </w:r>
+      <w:r>
+        <w:rPr>
+          <w:rFonts w:ascii="Times New Roman" w:hAnsi="Times New Roman" w:cs="Times New Roman"/>
+          <w:sz w:val="24"/>
+          <w:szCs w:val="24"/>
+          <w:lang w:bidi="he-IL"/>
+        </w:rPr>
+        <w:t>and appoint it for the Sabbath.’</w:t>
+      </w:r>
+      <w:r>
+        <w:rPr>
+          <w:rFonts w:ascii="Arial" w:hAnsi="Arial" w:cs="Arial"/>
+          <w:sz w:val="16"/>
+          <w:szCs w:val="16"/>
+          <w:lang w:bidi="he-IL"/>
+        </w:rPr>
+        <w:t xml:space="preserve">8 </w:t>
+      </w:r>
+      <w:r>
+        <w:rPr>
+          <w:rFonts w:ascii="Times New Roman" w:hAnsi="Times New Roman" w:cs="Times New Roman"/>
+          <w:sz w:val="24"/>
+          <w:szCs w:val="24"/>
+          <w:lang w:bidi="he-IL"/>
+        </w:rPr>
+        <w:t>‘You do not need it,’ he replied; ‘the</w:t>
+      </w:r>
+    </w:p>
+    <w:p>
+      <w:pPr>
+        <w:rPr>
+          <w:rFonts w:ascii="Arial" w:hAnsi="Arial" w:cs="Arial"/>
+          <w:sz w:val="16"/>
+          <w:szCs w:val="16"/>
+          <w:lang w:bidi="he-IL"/>
+        </w:rPr>
+      </w:pPr>
+      <w:r>
+        <w:rPr>
+          <w:rFonts w:ascii="Times New Roman" w:hAnsi="Times New Roman" w:cs="Times New Roman"/>
+          <w:sz w:val="24"/>
+          <w:szCs w:val="24"/>
+          <w:lang w:bidi="he-IL"/>
+        </w:rPr>
+        <w:t>Sabbath itself makes it an appointed [meal].</w:t>
+      </w:r>
+      <w:r>
+        <w:rPr>
+          <w:rFonts w:ascii="Arial" w:hAnsi="Arial" w:cs="Arial"/>
+          <w:sz w:val="16"/>
+          <w:szCs w:val="16"/>
+          <w:lang w:bidi="he-IL"/>
+        </w:rPr>
+        <w:t>9</w:t>
+      </w:r>
+    </w:p>
+    <w:p>
+      <w:pPr>
         <w:rPr>
           <w:rFonts w:cs="Mixed Otzar1 Transparent"/>
           <w:color w:val="000000"/>
@@ -520,6 +766,15 @@
           <w:lang w:bidi="he-IL"/>
         </w:rPr>
       </w:pPr>
+      <w:r>
+        <w:rPr>
+          <w:rFonts w:ascii="Arial" w:hAnsi="Arial" w:cs="Arial"/>
+          <w:sz w:val="16"/>
+          <w:szCs w:val="16"/>
+          <w:lang w:bidi="he-IL"/>
+        </w:rPr>
+        <w:t>Pesahim 105a</w:t>
+      </w:r>
     </w:p>
     <w:p>
       <w:pPr>
@@ -960,6 +1215,7 @@
           <w:rtl/>
           <w:lang w:bidi="he-IL"/>
         </w:rPr>
+        <w:lastRenderedPageBreak/>
         <w:t>אסור</w:t>
       </w:r>
       <w:r>
@@ -2196,21 +2452,7 @@
         <w:rPr>
           <w:rFonts w:ascii="Georgia" w:hAnsi="Georgia"/>
         </w:rPr>
-        <w:t xml:space="preserve">Will he also attempt to rape the queen while I am still in the </w:t>
-      </w:r>
-      <w:proofErr w:type="gramStart"/>
-      <w:r>
-        <w:rPr>
-          <w:rFonts w:ascii="Georgia" w:hAnsi="Georgia"/>
-        </w:rPr>
-        <w:t>building!</w:t>
-      </w:r>
-      <w:proofErr w:type="gramEnd"/>
-      <w:r>
-        <w:rPr>
-          <w:rFonts w:ascii="Georgia" w:hAnsi="Georgia"/>
-        </w:rPr>
-        <w:t>”</w:t>
+        <w:t>Will he also attempt to rape the queen while I am still in the building!”</w:t>
       </w:r>
     </w:p>
     <w:p>
@@ -2336,7 +2578,6 @@
           <w:rtl/>
           <w:lang w:bidi="he-IL"/>
         </w:rPr>
-        <w:lastRenderedPageBreak/>
         <w:t>מאי מצוה דאמ</w:t>
       </w:r>
       <w:r>
@@ -3008,22 +3249,8 @@
           <w:szCs w:val="20"/>
           <w:lang w:bidi="he-IL"/>
         </w:rPr>
-        <w:t>12-</w:t>
-      </w:r>
-      <w:proofErr w:type="gramStart"/>
-      <w:r>
-        <w:rPr>
-          <w:rFonts w:ascii="Arial" w:hAnsi="Arial" w:cs="Arial"/>
-          <w:b/>
-          <w:bCs/>
-          <w:color w:val="000000"/>
-          <w:sz w:val="20"/>
-          <w:szCs w:val="20"/>
-          <w:lang w:bidi="he-IL"/>
-        </w:rPr>
-        <w:t>13  centuries</w:t>
-      </w:r>
-      <w:proofErr w:type="gramEnd"/>
+        <w:t>12-13  centuries</w:t>
+      </w:r>
     </w:p>
     <w:p>
       <w:pPr>
@@ -5997,6 +6224,7 @@
           <w:rtl/>
           <w:lang w:bidi="he-IL"/>
         </w:rPr>
+        <w:lastRenderedPageBreak/>
         <w:t>חכמים</w:t>
       </w:r>
       <w:r>
@@ -8852,7 +9080,6 @@
           <w:rtl/>
           <w:lang w:bidi="he-IL"/>
         </w:rPr>
-        <w:lastRenderedPageBreak/>
         <w:t>לבטלה</w:t>
       </w:r>
       <w:r>
@@ -12673,6 +12900,7 @@
           <w:rtl/>
           <w:lang w:bidi="he-IL"/>
         </w:rPr>
+        <w:lastRenderedPageBreak/>
         <w:t>גמרא</w:t>
       </w:r>
       <w:r>
@@ -17730,7 +17958,6 @@
           <w:rtl/>
           <w:lang w:bidi="he-IL"/>
         </w:rPr>
-        <w:lastRenderedPageBreak/>
         <w:t>א</w:t>
       </w:r>
       <w:r>
@@ -25671,6 +25898,7 @@
           <w:rtl/>
           <w:lang w:bidi="he-IL"/>
         </w:rPr>
+        <w:lastRenderedPageBreak/>
         <w:t>כשחרית</w:t>
       </w:r>
       <w:r>
@@ -30029,7 +30257,6 @@
           <w:rtl/>
           <w:lang w:bidi="he-IL"/>
         </w:rPr>
-        <w:lastRenderedPageBreak/>
         <w:t>אכן</w:t>
       </w:r>
       <w:r>
@@ -37997,6 +38224,7 @@
           <w:rtl/>
           <w:lang w:bidi="he-IL"/>
         </w:rPr>
+        <w:lastRenderedPageBreak/>
         <w:t>הנצי</w:t>
       </w:r>
       <w:r>
@@ -43147,7 +43375,6 @@
           <w:rtl/>
           <w:lang w:bidi="he-IL"/>
         </w:rPr>
-        <w:lastRenderedPageBreak/>
         <w:t>זו</w:t>
       </w:r>
       <w:r>
@@ -50536,6 +50763,7 @@
           <w:rtl/>
           <w:lang w:bidi="he-IL"/>
         </w:rPr>
+        <w:lastRenderedPageBreak/>
         <w:t>הוא</w:t>
       </w:r>
       <w:r>
@@ -55110,7 +55338,6 @@
           <w:rtl/>
           <w:lang w:bidi="he-IL"/>
         </w:rPr>
-        <w:lastRenderedPageBreak/>
         <w:t xml:space="preserve"> </w:t>
       </w:r>
     </w:p>
@@ -55508,6 +55735,27 @@
     <w:name w:val="Normal"/>
     <w:qFormat/>
   </w:style>
+  <w:style w:type="paragraph" w:styleId="Heading1">
+    <w:name w:val="heading 1"/>
+    <w:basedOn w:val="Normal"/>
+    <w:link w:val="Heading1Char"/>
+    <w:uiPriority w:val="9"/>
+    <w:qFormat/>
+    <w:rsid w:val="001945D8"/>
+    <w:pPr>
+      <w:spacing w:before="100" w:beforeAutospacing="1" w:after="100" w:afterAutospacing="1" w:line="240" w:lineRule="auto"/>
+      <w:outlineLvl w:val="0"/>
+    </w:pPr>
+    <w:rPr>
+      <w:rFonts w:ascii="Times New Roman" w:eastAsia="Times New Roman" w:hAnsi="Times New Roman" w:cs="Times New Roman"/>
+      <w:b/>
+      <w:bCs/>
+      <w:kern w:val="36"/>
+      <w:sz w:val="48"/>
+      <w:szCs w:val="48"/>
+      <w:lang w:bidi="he-IL"/>
+    </w:rPr>
+  </w:style>
   <w:style w:type="character" w:default="1" w:styleId="DefaultParagraphFont">
     <w:name w:val="Default Paragraph Font"/>
     <w:uiPriority w:val="1"/>
@@ -55590,6 +55838,22 @@
     <w:name w:val="a-size-small"/>
     <w:basedOn w:val="DefaultParagraphFont"/>
     <w:rsid w:val="00644FEB"/>
+  </w:style>
+  <w:style w:type="character" w:customStyle="1" w:styleId="Heading1Char">
+    <w:name w:val="Heading 1 Char"/>
+    <w:basedOn w:val="DefaultParagraphFont"/>
+    <w:link w:val="Heading1"/>
+    <w:uiPriority w:val="9"/>
+    <w:rsid w:val="001945D8"/>
+    <w:rPr>
+      <w:rFonts w:ascii="Times New Roman" w:eastAsia="Times New Roman" w:hAnsi="Times New Roman" w:cs="Times New Roman"/>
+      <w:b/>
+      <w:bCs/>
+      <w:kern w:val="36"/>
+      <w:sz w:val="48"/>
+      <w:szCs w:val="48"/>
+      <w:lang w:bidi="he-IL"/>
+    </w:rPr>
   </w:style>
 </w:styles>
 </file>
@@ -55754,6 +56018,27 @@
     <w:name w:val="Normal"/>
     <w:qFormat/>
   </w:style>
+  <w:style w:type="paragraph" w:styleId="Heading1">
+    <w:name w:val="heading 1"/>
+    <w:basedOn w:val="Normal"/>
+    <w:link w:val="Heading1Char"/>
+    <w:uiPriority w:val="9"/>
+    <w:qFormat/>
+    <w:rsid w:val="001945D8"/>
+    <w:pPr>
+      <w:spacing w:before="100" w:beforeAutospacing="1" w:after="100" w:afterAutospacing="1" w:line="240" w:lineRule="auto"/>
+      <w:outlineLvl w:val="0"/>
+    </w:pPr>
+    <w:rPr>
+      <w:rFonts w:ascii="Times New Roman" w:eastAsia="Times New Roman" w:hAnsi="Times New Roman" w:cs="Times New Roman"/>
+      <w:b/>
+      <w:bCs/>
+      <w:kern w:val="36"/>
+      <w:sz w:val="48"/>
+      <w:szCs w:val="48"/>
+      <w:lang w:bidi="he-IL"/>
+    </w:rPr>
+  </w:style>
   <w:style w:type="character" w:default="1" w:styleId="DefaultParagraphFont">
     <w:name w:val="Default Paragraph Font"/>
     <w:uiPriority w:val="1"/>
@@ -55836,6 +56121,22 @@
     <w:name w:val="a-size-small"/>
     <w:basedOn w:val="DefaultParagraphFont"/>
     <w:rsid w:val="00644FEB"/>
+  </w:style>
+  <w:style w:type="character" w:customStyle="1" w:styleId="Heading1Char">
+    <w:name w:val="Heading 1 Char"/>
+    <w:basedOn w:val="DefaultParagraphFont"/>
+    <w:link w:val="Heading1"/>
+    <w:uiPriority w:val="9"/>
+    <w:rsid w:val="001945D8"/>
+    <w:rPr>
+      <w:rFonts w:ascii="Times New Roman" w:eastAsia="Times New Roman" w:hAnsi="Times New Roman" w:cs="Times New Roman"/>
+      <w:b/>
+      <w:bCs/>
+      <w:kern w:val="36"/>
+      <w:sz w:val="48"/>
+      <w:szCs w:val="48"/>
+      <w:lang w:bidi="he-IL"/>
+    </w:rPr>
   </w:style>
 </w:styles>
 </file>

</xml_diff>

<commit_message>
Added a bit more stuff but don't remember what
</commit_message>
<xml_diff>
--- a/footnotes.docx
+++ b/footnotes.docx
@@ -151,16 +151,20 @@
           <w:rtl/>
           <w:lang w:bidi="he-IL"/>
         </w:rPr>
-        <w:t>לו בכל יום ויום</w:t>
-      </w:r>
+        <w:t xml:space="preserve">לו </w:t>
+      </w:r>
+      <w:bookmarkStart w:id="0" w:name="_GoBack"/>
+      <w:bookmarkEnd w:id="0"/>
       <w:r>
         <w:rPr>
           <w:rFonts w:ascii="Arial" w:hAnsi="Arial" w:cs="Arial"/>
           <w:color w:val="232323"/>
           <w:sz w:val="21"/>
           <w:szCs w:val="21"/>
-        </w:rPr>
-        <w:t>|</w:t>
+          <w:rtl/>
+          <w:lang w:bidi="he-IL"/>
+        </w:rPr>
+        <w:t xml:space="preserve">כל ימיך אתה מחבב דברי לפני יהודה עכשיו אתה מחבב דברי </w:t>
       </w:r>
       <w:r>
         <w:rPr>
@@ -168,7 +172,6 @@
           <w:color w:val="232323"/>
           <w:sz w:val="21"/>
           <w:szCs w:val="21"/>
-          <w:rtl/>
         </w:rPr>
         <w:t xml:space="preserve"> </w:t>
       </w:r>
@@ -181,17 +184,20 @@
           <w:rtl/>
           <w:lang w:bidi="he-IL"/>
         </w:rPr>
-        <w:t xml:space="preserve">כל ימיך אתה מחבב דברי לפני יהודה עכשיו אתה מחבב דברי </w:t>
-      </w:r>
-      <w:r>
+        <w:t>יהודה בפני הגם לכבוש את המלכה עמי בבית</w:t>
+      </w:r>
+    </w:p>
+    <w:p>
+      <w:pPr>
+        <w:bidi/>
         <w:rPr>
           <w:rFonts w:ascii="Arial" w:hAnsi="Arial" w:cs="Arial"/>
           <w:color w:val="232323"/>
           <w:sz w:val="21"/>
           <w:szCs w:val="21"/>
-        </w:rPr>
-        <w:t xml:space="preserve"> </w:t>
-      </w:r>
+          <w:lang w:bidi="he-IL"/>
+        </w:rPr>
+      </w:pPr>
       <w:r>
         <w:rPr>
           <w:rFonts w:ascii="Arial" w:hAnsi="Arial" w:cs="Arial"/>
@@ -201,7 +207,7 @@
           <w:rtl/>
           <w:lang w:bidi="he-IL"/>
         </w:rPr>
-        <w:t>יהודה בפני הגם לכבוש את המלכה עמי בבית</w:t>
+        <w:t xml:space="preserve"> לא נפסיק שמא יראו התלמידים ויקבעו הלכה לדורות </w:t>
       </w:r>
     </w:p>
     <w:p>
@@ -217,14 +223,44 @@
       </w:pPr>
       <w:r>
         <w:rPr>
+          <w:rtl/>
+        </w:rPr>
+        <w:t>כתב-יד קולומביה 294</w:t>
+      </w:r>
+      <w:r>
+        <w:t xml:space="preserve"> </w:t>
+      </w:r>
+      <w:r>
+        <w:rPr>
+          <w:rtl/>
+        </w:rPr>
+        <w:t>–</w:t>
+      </w:r>
+      <w:r>
+        <w:t xml:space="preserve">295 </w:t>
+      </w:r>
+    </w:p>
+    <w:p>
+      <w:pPr>
+        <w:bidi/>
+        <w:rPr>
           <w:rFonts w:ascii="Arial" w:hAnsi="Arial" w:cs="Arial"/>
           <w:color w:val="232323"/>
           <w:sz w:val="21"/>
           <w:szCs w:val="21"/>
-          <w:rtl/>
-          <w:lang w:bidi="he-IL"/>
-        </w:rPr>
-        <w:t xml:space="preserve"> לא נפסיק שמא יראו התלמידים ויקבעו הלכה לדורות אמרו לא זזו משם עד שקבעו הלכה כר</w:t>
+          <w:lang w:bidi="he-IL"/>
+        </w:rPr>
+      </w:pPr>
+      <w:r>
+        <w:rPr>
+          <w:rFonts w:ascii="Arial" w:hAnsi="Arial" w:cs="Arial"/>
+          <w:color w:val="232323"/>
+          <w:sz w:val="21"/>
+          <w:szCs w:val="21"/>
+          <w:rtl/>
+          <w:lang w:bidi="he-IL"/>
+        </w:rPr>
+        <w:t>אמרו לא זזו משם עד שקבעו הלכה כר</w:t>
       </w:r>
       <w:r>
         <w:rPr>
@@ -306,8 +342,9 @@
           <w:sz w:val="24"/>
           <w:szCs w:val="22"/>
         </w:rPr>
-        <w:t xml:space="preserve">[2] Translation according to R. Shaul Lieberman in Tosefta Ki-fshutah Berakhot page 73.  Who follows the </w:t>
-      </w:r>
+        <w:t>[2] Translation according to R. Shaul Lieberman in Tosefta Ki-fshutah Berakhot page 73</w:t>
+      </w:r>
+      <w:proofErr w:type="gramStart"/>
       <w:r>
         <w:rPr>
           <w:rFonts w:asciiTheme="minorHAnsi" w:eastAsiaTheme="minorHAnsi" w:hAnsiTheme="minorHAnsi" w:cs="Mixed Otzar1 Transparent"/>
@@ -318,10 +355,33 @@
           <w:sz w:val="24"/>
           <w:szCs w:val="22"/>
         </w:rPr>
+        <w:t xml:space="preserve">.  </w:t>
+      </w:r>
+      <w:proofErr w:type="gramEnd"/>
+      <w:r>
+        <w:rPr>
+          <w:rFonts w:asciiTheme="minorHAnsi" w:eastAsiaTheme="minorHAnsi" w:hAnsiTheme="minorHAnsi" w:cs="Mixed Otzar1 Transparent"/>
+          <w:b w:val="0"/>
+          <w:bCs w:val="0"/>
+          <w:color w:val="000000"/>
+          <w:kern w:val="0"/>
+          <w:sz w:val="24"/>
+          <w:szCs w:val="22"/>
+        </w:rPr>
+        <w:t xml:space="preserve">Who follows the </w:t>
+      </w:r>
+      <w:r>
+        <w:rPr>
+          <w:rFonts w:asciiTheme="minorHAnsi" w:eastAsiaTheme="minorHAnsi" w:hAnsiTheme="minorHAnsi" w:cs="Mixed Otzar1 Transparent"/>
+          <w:b w:val="0"/>
+          <w:bCs w:val="0"/>
+          <w:color w:val="000000"/>
+          <w:kern w:val="0"/>
+          <w:sz w:val="24"/>
+          <w:szCs w:val="22"/>
+        </w:rPr>
         <w:t xml:space="preserve">interpretation of </w:t>
       </w:r>
-      <w:bookmarkStart w:id="0" w:name="_GoBack"/>
-      <w:bookmarkEnd w:id="0"/>
       <w:r>
         <w:rPr>
           <w:rFonts w:asciiTheme="minorHAnsi" w:eastAsiaTheme="minorHAnsi" w:hAnsiTheme="minorHAnsi" w:cs="Mixed Otzar1 Transparent"/>
@@ -405,6 +465,7 @@
           <w:lang w:bidi="he-IL"/>
         </w:rPr>
       </w:pPr>
+      <w:proofErr w:type="gramStart"/>
       <w:r>
         <w:t xml:space="preserve">[2] </w:t>
       </w:r>
@@ -465,8 +526,9 @@
           <w:sz w:val="24"/>
           <w:lang w:bidi="he-IL"/>
         </w:rPr>
-        <w:t xml:space="preserve"> Berakwt 26a. </w:t>
-      </w:r>
+        <w:t xml:space="preserve"> Berakwt 26a.</w:t>
+      </w:r>
+      <w:proofErr w:type="gramEnd"/>
       <w:r>
         <w:rPr>
           <w:rFonts w:cs="Mixed Otzar1 Transparent"/>
@@ -474,8 +536,18 @@
           <w:sz w:val="24"/>
           <w:lang w:bidi="he-IL"/>
         </w:rPr>
+        <w:t xml:space="preserve"> </w:t>
+      </w:r>
+      <w:r>
+        <w:rPr>
+          <w:rFonts w:cs="Mixed Otzar1 Transparent"/>
+          <w:color w:val="000000"/>
+          <w:sz w:val="24"/>
+          <w:lang w:bidi="he-IL"/>
+        </w:rPr>
         <w:t xml:space="preserve">The Gemara has two opinions: one that the evening prayer is voluntary, the other that it is obligatory. The majority of Rishonim understand that the </w:t>
       </w:r>
+      <w:proofErr w:type="gramStart"/>
       <w:r>
         <w:rPr>
           <w:rFonts w:cs="Mixed Otzar1 Transparent"/>
@@ -483,8 +555,9 @@
           <w:sz w:val="24"/>
           <w:lang w:bidi="he-IL"/>
         </w:rPr>
-        <w:t xml:space="preserve">conclusion is that evening prayer is voluntary. As time progressed, </w:t>
-      </w:r>
+        <w:t>conclusion</w:t>
+      </w:r>
+      <w:proofErr w:type="gramEnd"/>
       <w:r>
         <w:rPr>
           <w:rFonts w:cs="Mixed Otzar1 Transparent"/>
@@ -492,6 +565,15 @@
           <w:sz w:val="24"/>
           <w:lang w:bidi="he-IL"/>
         </w:rPr>
+        <w:t xml:space="preserve"> is that evening prayer is voluntary. As time progressed, </w:t>
+      </w:r>
+      <w:r>
+        <w:rPr>
+          <w:rFonts w:cs="Mixed Otzar1 Transparent"/>
+          <w:color w:val="000000"/>
+          <w:sz w:val="24"/>
+          <w:lang w:bidi="he-IL"/>
+        </w:rPr>
         <w:t xml:space="preserve">Israel </w:t>
       </w:r>
       <w:r>
@@ -519,7 +601,27 @@
           <w:sz w:val="24"/>
           <w:lang w:bidi="he-IL"/>
         </w:rPr>
-        <w:t xml:space="preserve">upon themselves as </w:t>
+        <w:t xml:space="preserve">upon </w:t>
+      </w:r>
+      <w:proofErr w:type="gramStart"/>
+      <w:r>
+        <w:rPr>
+          <w:rFonts w:cs="Mixed Otzar1 Transparent"/>
+          <w:color w:val="000000"/>
+          <w:sz w:val="24"/>
+          <w:lang w:bidi="he-IL"/>
+        </w:rPr>
+        <w:t>themselves</w:t>
+      </w:r>
+      <w:proofErr w:type="gramEnd"/>
+      <w:r>
+        <w:rPr>
+          <w:rFonts w:cs="Mixed Otzar1 Transparent"/>
+          <w:color w:val="000000"/>
+          <w:sz w:val="24"/>
+          <w:lang w:bidi="he-IL"/>
+        </w:rPr>
+        <w:t xml:space="preserve"> as </w:t>
       </w:r>
       <w:r>
         <w:rPr>
@@ -558,6 +660,7 @@
         </w:rPr>
         <w:t xml:space="preserve">[3] See [1] footnote 6, </w:t>
       </w:r>
+      <w:proofErr w:type="gramStart"/>
       <w:r>
         <w:rPr>
           <w:rFonts w:cs="Mixed Otzar1 Transparent"/>
@@ -574,7 +677,17 @@
           <w:sz w:val="24"/>
           <w:lang w:bidi="he-IL"/>
         </w:rPr>
-        <w:t xml:space="preserve">he time that people enter [their homes] on Friday evening—Berakhot 2a </w:t>
+        <w:t>he</w:t>
+      </w:r>
+      <w:proofErr w:type="gramEnd"/>
+      <w:r>
+        <w:rPr>
+          <w:rFonts w:cs="Mixed Otzar1 Transparent"/>
+          <w:color w:val="000000"/>
+          <w:sz w:val="24"/>
+          <w:lang w:bidi="he-IL"/>
+        </w:rPr>
+        <w:t xml:space="preserve"> time that people enter [their homes] on Friday evening—Berakhot 2a </w:t>
       </w:r>
     </w:p>
     <w:p>
@@ -642,6 +755,7 @@
           <w:lang w:bidi="he-IL"/>
         </w:rPr>
       </w:pPr>
+      <w:proofErr w:type="gramStart"/>
       <w:r>
         <w:rPr>
           <w:rFonts w:ascii="Times New Roman" w:hAnsi="Times New Roman" w:cs="Times New Roman"/>
@@ -649,7 +763,27 @@
           <w:szCs w:val="24"/>
           <w:lang w:bidi="he-IL"/>
         </w:rPr>
-        <w:t>was waiting on them. Said they to him, ‘Go and see if the day has become holy,</w:t>
+        <w:t>was</w:t>
+      </w:r>
+      <w:proofErr w:type="gramEnd"/>
+      <w:r>
+        <w:rPr>
+          <w:rFonts w:ascii="Times New Roman" w:hAnsi="Times New Roman" w:cs="Times New Roman"/>
+          <w:sz w:val="24"/>
+          <w:szCs w:val="24"/>
+          <w:lang w:bidi="he-IL"/>
+        </w:rPr>
+        <w:t xml:space="preserve"> waiting on them. Said they to him, ‘Go and see if the day has become holy</w:t>
+      </w:r>
+      <w:proofErr w:type="gramStart"/>
+      <w:r>
+        <w:rPr>
+          <w:rFonts w:ascii="Times New Roman" w:hAnsi="Times New Roman" w:cs="Times New Roman"/>
+          <w:sz w:val="24"/>
+          <w:szCs w:val="24"/>
+          <w:lang w:bidi="he-IL"/>
+        </w:rPr>
+        <w:t>,</w:t>
       </w:r>
       <w:r>
         <w:rPr>
@@ -658,7 +792,17 @@
           <w:szCs w:val="16"/>
           <w:lang w:bidi="he-IL"/>
         </w:rPr>
-        <w:t xml:space="preserve">6 </w:t>
+        <w:t>6</w:t>
+      </w:r>
+      <w:proofErr w:type="gramEnd"/>
+      <w:r>
+        <w:rPr>
+          <w:rFonts w:ascii="Arial" w:hAnsi="Arial" w:cs="Arial"/>
+          <w:sz w:val="16"/>
+          <w:szCs w:val="16"/>
+          <w:lang w:bidi="he-IL"/>
+        </w:rPr>
+        <w:t xml:space="preserve"> </w:t>
       </w:r>
       <w:r>
         <w:rPr>
@@ -683,6 +827,7 @@
           <w:lang w:bidi="he-IL"/>
         </w:rPr>
       </w:pPr>
+      <w:proofErr w:type="gramStart"/>
       <w:r>
         <w:rPr>
           <w:rFonts w:ascii="Times New Roman" w:hAnsi="Times New Roman" w:cs="Times New Roman"/>
@@ -690,7 +835,17 @@
           <w:szCs w:val="24"/>
           <w:lang w:bidi="he-IL"/>
         </w:rPr>
-        <w:t>will interrupt [the meal]</w:t>
+        <w:t>will</w:t>
+      </w:r>
+      <w:proofErr w:type="gramEnd"/>
+      <w:r>
+        <w:rPr>
+          <w:rFonts w:ascii="Times New Roman" w:hAnsi="Times New Roman" w:cs="Times New Roman"/>
+          <w:sz w:val="24"/>
+          <w:szCs w:val="24"/>
+          <w:lang w:bidi="he-IL"/>
+        </w:rPr>
+        <w:t xml:space="preserve"> interrupt [the meal]</w:t>
       </w:r>
       <w:r>
         <w:rPr>
@@ -835,6 +990,7 @@
           <w:rtl/>
           <w:lang w:bidi="he-IL"/>
         </w:rPr>
+        <w:lastRenderedPageBreak/>
         <w:t>בירור</w:t>
       </w:r>
       <w:r>
@@ -1215,7 +1371,6 @@
           <w:rtl/>
           <w:lang w:bidi="he-IL"/>
         </w:rPr>
-        <w:lastRenderedPageBreak/>
         <w:t>אסור</w:t>
       </w:r>
       <w:r>
@@ -2452,7 +2607,21 @@
         <w:rPr>
           <w:rFonts w:ascii="Georgia" w:hAnsi="Georgia"/>
         </w:rPr>
-        <w:t>Will he also attempt to rape the queen while I am still in the building!”</w:t>
+        <w:t xml:space="preserve">Will he also attempt to rape the queen while I am still in the </w:t>
+      </w:r>
+      <w:proofErr w:type="gramStart"/>
+      <w:r>
+        <w:rPr>
+          <w:rFonts w:ascii="Georgia" w:hAnsi="Georgia"/>
+        </w:rPr>
+        <w:t>building!</w:t>
+      </w:r>
+      <w:proofErr w:type="gramEnd"/>
+      <w:r>
+        <w:rPr>
+          <w:rFonts w:ascii="Georgia" w:hAnsi="Georgia"/>
+        </w:rPr>
+        <w:t>”</w:t>
       </w:r>
     </w:p>
     <w:p>
@@ -3249,8 +3418,22 @@
           <w:szCs w:val="20"/>
           <w:lang w:bidi="he-IL"/>
         </w:rPr>
-        <w:t>12-13  centuries</w:t>
-      </w:r>
+        <w:t>12-</w:t>
+      </w:r>
+      <w:proofErr w:type="gramStart"/>
+      <w:r>
+        <w:rPr>
+          <w:rFonts w:ascii="Arial" w:hAnsi="Arial" w:cs="Arial"/>
+          <w:b/>
+          <w:bCs/>
+          <w:color w:val="000000"/>
+          <w:sz w:val="20"/>
+          <w:szCs w:val="20"/>
+          <w:lang w:bidi="he-IL"/>
+        </w:rPr>
+        <w:t>13  centuries</w:t>
+      </w:r>
+      <w:proofErr w:type="gramEnd"/>
     </w:p>
     <w:p>
       <w:pPr>
@@ -5190,6 +5373,7 @@
           <w:rtl/>
           <w:lang w:bidi="he-IL"/>
         </w:rPr>
+        <w:lastRenderedPageBreak/>
         <w:t>הלילה</w:t>
       </w:r>
       <w:r>
@@ -6224,7 +6408,6 @@
           <w:rtl/>
           <w:lang w:bidi="he-IL"/>
         </w:rPr>
-        <w:lastRenderedPageBreak/>
         <w:t>חכמים</w:t>
       </w:r>
       <w:r>
@@ -12672,6 +12855,7 @@
           <w:rtl/>
           <w:lang w:bidi="he-IL"/>
         </w:rPr>
+        <w:lastRenderedPageBreak/>
         <w:t xml:space="preserve"> </w:t>
       </w:r>
     </w:p>
@@ -12900,7 +13084,6 @@
           <w:rtl/>
           <w:lang w:bidi="he-IL"/>
         </w:rPr>
-        <w:lastRenderedPageBreak/>
         <w:t>גמרא</w:t>
       </w:r>
       <w:r>
@@ -25166,6 +25349,7 @@
           <w:rtl/>
           <w:lang w:bidi="he-IL"/>
         </w:rPr>
+        <w:lastRenderedPageBreak/>
         <w:t xml:space="preserve"> </w:t>
       </w:r>
     </w:p>
@@ -25898,7 +26082,6 @@
           <w:rtl/>
           <w:lang w:bidi="he-IL"/>
         </w:rPr>
-        <w:lastRenderedPageBreak/>
         <w:t>כשחרית</w:t>
       </w:r>
       <w:r>
@@ -37739,6 +37922,7 @@
           <w:rtl/>
           <w:lang w:bidi="he-IL"/>
         </w:rPr>
+        <w:lastRenderedPageBreak/>
         <w:t>סברת</w:t>
       </w:r>
       <w:r>
@@ -38224,7 +38408,6 @@
           <w:rtl/>
           <w:lang w:bidi="he-IL"/>
         </w:rPr>
-        <w:lastRenderedPageBreak/>
         <w:t>הנצי</w:t>
       </w:r>
       <w:r>
@@ -49713,6 +49896,7 @@
           <w:rtl/>
           <w:lang w:bidi="he-IL"/>
         </w:rPr>
+        <w:lastRenderedPageBreak/>
         <w:t>ד</w:t>
       </w:r>
       <w:r>
@@ -50763,7 +50947,6 @@
           <w:rtl/>
           <w:lang w:bidi="he-IL"/>
         </w:rPr>
-        <w:lastRenderedPageBreak/>
         <w:t>הוא</w:t>
       </w:r>
       <w:r>

</xml_diff>

<commit_message>
Added something about R. Yehuda
</commit_message>
<xml_diff>
--- a/footnotes.docx
+++ b/footnotes.docx
@@ -151,20 +151,16 @@
           <w:rtl/>
           <w:lang w:bidi="he-IL"/>
         </w:rPr>
-        <w:t xml:space="preserve">לו </w:t>
-      </w:r>
-      <w:bookmarkStart w:id="0" w:name="_GoBack"/>
-      <w:bookmarkEnd w:id="0"/>
+        <w:t xml:space="preserve">לו כל ימיך אתה מחבב דברי לפני יהודה עכשיו אתה מחבב דברי </w:t>
+      </w:r>
       <w:r>
         <w:rPr>
           <w:rFonts w:ascii="Arial" w:hAnsi="Arial" w:cs="Arial"/>
           <w:color w:val="232323"/>
           <w:sz w:val="21"/>
           <w:szCs w:val="21"/>
-          <w:rtl/>
-          <w:lang w:bidi="he-IL"/>
-        </w:rPr>
-        <w:t xml:space="preserve">כל ימיך אתה מחבב דברי לפני יהודה עכשיו אתה מחבב דברי </w:t>
+        </w:rPr>
+        <w:t xml:space="preserve"> </w:t>
       </w:r>
       <w:r>
         <w:rPr>
@@ -172,19 +168,33 @@
           <w:color w:val="232323"/>
           <w:sz w:val="21"/>
           <w:szCs w:val="21"/>
-        </w:rPr>
-        <w:t xml:space="preserve"> </w:t>
-      </w:r>
-      <w:r>
+          <w:rtl/>
+          <w:lang w:bidi="he-IL"/>
+        </w:rPr>
+        <w:t>יהודה בפני הגם לכבוש את המלכה עמי בבית</w:t>
+      </w:r>
+    </w:p>
+    <w:p>
+      <w:pPr>
+        <w:bidi/>
         <w:rPr>
           <w:rFonts w:ascii="Arial" w:hAnsi="Arial" w:cs="Arial"/>
           <w:color w:val="232323"/>
           <w:sz w:val="21"/>
           <w:szCs w:val="21"/>
-          <w:rtl/>
-          <w:lang w:bidi="he-IL"/>
-        </w:rPr>
-        <w:t>יהודה בפני הגם לכבוש את המלכה עמי בבית</w:t>
+          <w:lang w:bidi="he-IL"/>
+        </w:rPr>
+      </w:pPr>
+      <w:r>
+        <w:rPr>
+          <w:rFonts w:ascii="Arial" w:hAnsi="Arial" w:cs="Arial"/>
+          <w:color w:val="232323"/>
+          <w:sz w:val="21"/>
+          <w:szCs w:val="21"/>
+          <w:rtl/>
+          <w:lang w:bidi="he-IL"/>
+        </w:rPr>
+        <w:t xml:space="preserve"> לא נפסיק שמא יראו התלמידים ויקבעו הלכה לדורות </w:t>
       </w:r>
     </w:p>
     <w:p>
@@ -200,32 +210,29 @@
       </w:pPr>
       <w:r>
         <w:rPr>
-          <w:rFonts w:ascii="Arial" w:hAnsi="Arial" w:cs="Arial"/>
-          <w:color w:val="232323"/>
-          <w:sz w:val="21"/>
-          <w:szCs w:val="21"/>
-          <w:rtl/>
-          <w:lang w:bidi="he-IL"/>
-        </w:rPr>
-        <w:t xml:space="preserve"> לא נפסיק שמא יראו התלמידים ויקבעו הלכה לדורות </w:t>
-      </w:r>
-    </w:p>
-    <w:p>
-      <w:pPr>
-        <w:bidi/>
-        <w:rPr>
-          <w:rFonts w:ascii="Arial" w:hAnsi="Arial" w:cs="Arial"/>
-          <w:color w:val="232323"/>
-          <w:sz w:val="21"/>
-          <w:szCs w:val="21"/>
-          <w:lang w:bidi="he-IL"/>
-        </w:rPr>
-      </w:pPr>
-      <w:r>
-        <w:rPr>
-          <w:rtl/>
-        </w:rPr>
-        <w:t>כתב-יד קולומביה 294</w:t>
+          <w:rtl/>
+          <w:lang w:bidi="he-IL"/>
+        </w:rPr>
+        <w:t>כתב</w:t>
+      </w:r>
+      <w:r>
+        <w:rPr>
+          <w:rtl/>
+        </w:rPr>
+        <w:t>-</w:t>
+      </w:r>
+      <w:r>
+        <w:rPr>
+          <w:rtl/>
+          <w:lang w:bidi="he-IL"/>
+        </w:rPr>
+        <w:t xml:space="preserve">יד קולומביה </w:t>
+      </w:r>
+      <w:r>
+        <w:rPr>
+          <w:rtl/>
+        </w:rPr>
+        <w:t>294</w:t>
       </w:r>
       <w:r>
         <w:t xml:space="preserve"> </w:t>
@@ -547,7 +554,6 @@
         </w:rPr>
         <w:t xml:space="preserve">The Gemara has two opinions: one that the evening prayer is voluntary, the other that it is obligatory. The majority of Rishonim understand that the </w:t>
       </w:r>
-      <w:proofErr w:type="gramStart"/>
       <w:r>
         <w:rPr>
           <w:rFonts w:cs="Mixed Otzar1 Transparent"/>
@@ -555,17 +561,7 @@
           <w:sz w:val="24"/>
           <w:lang w:bidi="he-IL"/>
         </w:rPr>
-        <w:t>conclusion</w:t>
-      </w:r>
-      <w:proofErr w:type="gramEnd"/>
-      <w:r>
-        <w:rPr>
-          <w:rFonts w:cs="Mixed Otzar1 Transparent"/>
-          <w:color w:val="000000"/>
-          <w:sz w:val="24"/>
-          <w:lang w:bidi="he-IL"/>
-        </w:rPr>
-        <w:t xml:space="preserve"> is that evening prayer is voluntary. As time progressed, </w:t>
+        <w:t xml:space="preserve">conclusion is that evening prayer is voluntary. As time progressed, </w:t>
       </w:r>
       <w:r>
         <w:rPr>
@@ -687,7 +683,300 @@
           <w:sz w:val="24"/>
           <w:lang w:bidi="he-IL"/>
         </w:rPr>
-        <w:t xml:space="preserve"> time that people enter [their homes] on Friday evening—Berakhot 2a </w:t>
+        <w:t xml:space="preserve"> time that people enter [their homes] on Friday evening—Berakhot 2a</w:t>
+      </w:r>
+    </w:p>
+    <w:p>
+      <w:pPr>
+        <w:rPr>
+          <w:rFonts w:cs="Mixed Otzar1 Transparent"/>
+          <w:color w:val="000000"/>
+          <w:sz w:val="24"/>
+          <w:lang w:bidi="he-IL"/>
+        </w:rPr>
+      </w:pPr>
+      <w:r>
+        <w:rPr>
+          <w:rFonts w:cs="Mixed Otzar1 Transparent"/>
+          <w:color w:val="000000"/>
+          <w:sz w:val="24"/>
+          <w:lang w:bidi="he-IL"/>
+        </w:rPr>
+        <w:t xml:space="preserve">[6] Tosafot </w:t>
+      </w:r>
+      <w:proofErr w:type="gramStart"/>
+      <w:r>
+        <w:rPr>
+          <w:rFonts w:cs="Mixed Otzar1 Transparent"/>
+          <w:color w:val="000000"/>
+          <w:sz w:val="24"/>
+          <w:lang w:bidi="he-IL"/>
+        </w:rPr>
+        <w:t>understand</w:t>
+      </w:r>
+      <w:proofErr w:type="gramEnd"/>
+      <w:r>
+        <w:rPr>
+          <w:rFonts w:cs="Mixed Otzar1 Transparent"/>
+          <w:color w:val="000000"/>
+          <w:sz w:val="24"/>
+          <w:lang w:bidi="he-IL"/>
+        </w:rPr>
+        <w:t xml:space="preserve"> that this refers to the time of R</w:t>
+      </w:r>
+      <w:r>
+        <w:rPr>
+          <w:rFonts w:cs="Mixed Otzar1 Transparent"/>
+          <w:color w:val="000000"/>
+          <w:sz w:val="24"/>
+          <w:lang w:bidi="he-IL"/>
+        </w:rPr>
+        <w:t>a</w:t>
+      </w:r>
+      <w:r>
+        <w:rPr>
+          <w:rFonts w:cs="Mixed Otzar1 Transparent"/>
+          <w:color w:val="000000"/>
+          <w:sz w:val="24"/>
+          <w:lang w:bidi="he-IL"/>
+        </w:rPr>
+        <w:t>bb</w:t>
+      </w:r>
+      <w:r>
+        <w:rPr>
+          <w:rFonts w:cs="Mixed Otzar1 Transparent"/>
+          <w:color w:val="000000"/>
+          <w:sz w:val="24"/>
+          <w:lang w:bidi="he-IL"/>
+        </w:rPr>
+        <w:t>i</w:t>
+      </w:r>
+      <w:r>
+        <w:rPr>
+          <w:rFonts w:cs="Mixed Otzar1 Transparent"/>
+          <w:color w:val="000000"/>
+          <w:sz w:val="24"/>
+          <w:lang w:bidi="he-IL"/>
+        </w:rPr>
+        <w:t xml:space="preserve">, Rabban Shimon b Gamliel’s son. </w:t>
+      </w:r>
+    </w:p>
+    <w:p>
+      <w:pPr>
+        <w:rPr>
+          <w:rFonts w:cs="Mixed Otzar1 Transparent"/>
+          <w:color w:val="000000"/>
+          <w:sz w:val="24"/>
+          <w:lang w:bidi="he-IL"/>
+        </w:rPr>
+      </w:pPr>
+      <w:r>
+        <w:rPr>
+          <w:rFonts w:cs="Mixed Otzar1 Transparent"/>
+          <w:color w:val="000000"/>
+          <w:sz w:val="24"/>
+          <w:lang w:bidi="he-IL"/>
+        </w:rPr>
+        <w:t>Menahot 104a yerushalmi Shabbat ch 8 11b</w:t>
+      </w:r>
+    </w:p>
+    <w:p>
+      <w:pPr>
+        <w:rPr>
+          <w:rFonts w:cs="Mixed Otzar1 Transparent"/>
+          <w:color w:val="000000"/>
+          <w:sz w:val="24"/>
+          <w:lang w:bidi="he-IL"/>
+        </w:rPr>
+      </w:pPr>
+      <w:r>
+        <w:rPr>
+          <w:rFonts w:cs="Mixed Otzar1 Transparent"/>
+          <w:color w:val="000000"/>
+          <w:sz w:val="24"/>
+          <w:lang w:bidi="he-IL"/>
+        </w:rPr>
+        <w:t xml:space="preserve">In any </w:t>
+      </w:r>
+      <w:proofErr w:type="gramStart"/>
+      <w:r>
+        <w:rPr>
+          <w:rFonts w:cs="Mixed Otzar1 Transparent"/>
+          <w:color w:val="000000"/>
+          <w:sz w:val="24"/>
+          <w:lang w:bidi="he-IL"/>
+        </w:rPr>
+        <w:t>case</w:t>
+      </w:r>
+      <w:proofErr w:type="gramEnd"/>
+      <w:r>
+        <w:rPr>
+          <w:rFonts w:cs="Mixed Otzar1 Transparent"/>
+          <w:color w:val="000000"/>
+          <w:sz w:val="24"/>
+          <w:lang w:bidi="he-IL"/>
+        </w:rPr>
+        <w:t xml:space="preserve"> according to the generations if he was active in Rabbi’s time he was certainly active before.</w:t>
+      </w:r>
+    </w:p>
+    <w:p>
+      <w:pPr>
+        <w:rPr>
+          <w:lang w:bidi="he-IL"/>
+        </w:rPr>
+      </w:pPr>
+      <w:r>
+        <w:rPr>
+          <w:rFonts w:cs="Mixed Otzar1 Transparent"/>
+          <w:color w:val="000000"/>
+          <w:sz w:val="24"/>
+          <w:lang w:bidi="he-IL"/>
+        </w:rPr>
+        <w:t xml:space="preserve">[7] </w:t>
+      </w:r>
+      <w:r>
+        <w:rPr>
+          <w:lang w:bidi="he-IL"/>
+        </w:rPr>
+        <w:t xml:space="preserve">/* </w:t>
+      </w:r>
+    </w:p>
+    <w:p>
+      <w:pPr>
+        <w:rPr>
+          <w:lang w:bidi="he-IL"/>
+        </w:rPr>
+      </w:pPr>
+      <w:r>
+        <w:rPr>
+          <w:lang w:bidi="he-IL"/>
+        </w:rPr>
+        <w:t>Some (later) sages considered R Yose a greater authority than R Yehuda. See for example, (Eruvin 46b), R. Yakob and R. Zriqa both said: the law follows ... R Yose (when he argues) with his colleagues...R Yaakov b Idi said in the name of R Yohanan... (</w:t>
+      </w:r>
+      <w:proofErr w:type="gramStart"/>
+      <w:r>
+        <w:rPr>
+          <w:lang w:bidi="he-IL"/>
+        </w:rPr>
+        <w:t>in</w:t>
+      </w:r>
+      <w:proofErr w:type="gramEnd"/>
+      <w:r>
+        <w:rPr>
+          <w:lang w:bidi="he-IL"/>
+        </w:rPr>
+        <w:t xml:space="preserve"> a dispute between) R Yehuda and R Yose the law is according to R Yose. See also (Gittin 67a) where Rabbi answers his son, "hush, you have never seen R </w:t>
+      </w:r>
+      <w:r>
+        <w:rPr>
+          <w:lang w:bidi="he-IL"/>
+        </w:rPr>
+        <w:lastRenderedPageBreak/>
+        <w:t>Yose. Had you seen him, (you would have seen) that reason is with him." Nevertheless, when it comes to practice there are often other considerations. </w:t>
+      </w:r>
+    </w:p>
+    <w:p>
+      <w:pPr>
+        <w:rPr>
+          <w:lang w:bidi="he-IL"/>
+        </w:rPr>
+      </w:pPr>
+      <w:r>
+        <w:rPr>
+          <w:rFonts w:cs="Mixed Otzar1 Transparent"/>
+          <w:color w:val="000000"/>
+          <w:sz w:val="24"/>
+          <w:lang w:bidi="he-IL"/>
+        </w:rPr>
+        <w:t xml:space="preserve">[8] </w:t>
+      </w:r>
+      <w:r>
+        <w:rPr>
+          <w:lang w:bidi="he-IL"/>
+        </w:rPr>
+        <w:t xml:space="preserve">The </w:t>
+      </w:r>
+      <w:proofErr w:type="gramStart"/>
+      <w:r>
+        <w:rPr>
+          <w:lang w:bidi="he-IL"/>
+        </w:rPr>
+        <w:t>talmud</w:t>
+      </w:r>
+      <w:proofErr w:type="gramEnd"/>
+      <w:r>
+        <w:rPr>
+          <w:lang w:bidi="he-IL"/>
+        </w:rPr>
+        <w:t xml:space="preserve"> mentions similar examples: (Shabbat 130a) In </w:t>
+      </w:r>
+      <w:r>
+        <w:rPr>
+          <w:b/>
+          <w:bCs/>
+          <w:lang w:bidi="he-IL"/>
+        </w:rPr>
+        <w:t>R Eliezer's place</w:t>
+      </w:r>
+      <w:r>
+        <w:rPr>
+          <w:lang w:bidi="he-IL"/>
+        </w:rPr>
+        <w:t> they chopped trees to make charcoal to make an iron (circumcision knife) on the Sabbath (for a Sabbath circumcision). In </w:t>
+      </w:r>
+      <w:r>
+        <w:rPr>
+          <w:b/>
+          <w:bCs/>
+          <w:lang w:bidi="he-IL"/>
+        </w:rPr>
+        <w:t xml:space="preserve">R Yose Ha Galili's </w:t>
+      </w:r>
+      <w:proofErr w:type="gramStart"/>
+      <w:r>
+        <w:rPr>
+          <w:b/>
+          <w:bCs/>
+          <w:lang w:bidi="he-IL"/>
+        </w:rPr>
+        <w:t>place</w:t>
+      </w:r>
+      <w:proofErr w:type="gramEnd"/>
+      <w:r>
+        <w:rPr>
+          <w:lang w:bidi="he-IL"/>
+        </w:rPr>
+        <w:t> they ate fowl with dairy. </w:t>
+      </w:r>
+    </w:p>
+    <w:p>
+      <w:pPr>
+        <w:rPr>
+          <w:rFonts w:cs="Mixed Otzar1 Transparent"/>
+          <w:color w:val="000000"/>
+          <w:sz w:val="24"/>
+          <w:lang w:bidi="he-IL"/>
+        </w:rPr>
+      </w:pPr>
+      <w:bookmarkStart w:id="0" w:name="_GoBack"/>
+      <w:bookmarkEnd w:id="0"/>
+      <w:r>
+        <w:rPr>
+          <w:rFonts w:cs="Mixed Otzar1 Transparent"/>
+          <w:color w:val="000000"/>
+          <w:sz w:val="24"/>
+          <w:lang w:bidi="he-IL"/>
+        </w:rPr>
+        <w:t xml:space="preserve"> </w:t>
+      </w:r>
+      <w:r>
+        <w:rPr>
+          <w:rFonts w:cs="Mixed Otzar1 Transparent"/>
+          <w:color w:val="000000"/>
+          <w:sz w:val="24"/>
+          <w:lang w:bidi="he-IL"/>
+        </w:rPr>
+        <w:t xml:space="preserve"> </w:t>
       </w:r>
     </w:p>
     <w:p>
@@ -990,7 +1279,6 @@
           <w:rtl/>
           <w:lang w:bidi="he-IL"/>
         </w:rPr>
-        <w:lastRenderedPageBreak/>
         <w:t>בירור</w:t>
       </w:r>
       <w:r>
@@ -2901,6 +3189,7 @@
           <w:rtl/>
           <w:lang w:bidi="he-IL"/>
         </w:rPr>
+        <w:lastRenderedPageBreak/>
         <w:t>כתב</w:t>
       </w:r>
       <w:r>
@@ -5373,7 +5662,6 @@
           <w:rtl/>
           <w:lang w:bidi="he-IL"/>
         </w:rPr>
-        <w:lastRenderedPageBreak/>
         <w:t>הלילה</w:t>
       </w:r>
       <w:r>
@@ -9945,6 +10233,7 @@
           <w:rtl/>
           <w:lang w:bidi="he-IL"/>
         </w:rPr>
+        <w:lastRenderedPageBreak/>
         <w:t>בין</w:t>
       </w:r>
       <w:r>
@@ -12855,7 +13144,6 @@
           <w:rtl/>
           <w:lang w:bidi="he-IL"/>
         </w:rPr>
-        <w:lastRenderedPageBreak/>
         <w:t xml:space="preserve"> </w:t>
       </w:r>
     </w:p>
@@ -19131,6 +19419,7 @@
           <w:rtl/>
           <w:lang w:bidi="he-IL"/>
         </w:rPr>
+        <w:lastRenderedPageBreak/>
         <w:t>ושמואל</w:t>
       </w:r>
       <w:r>
@@ -25349,7 +25638,6 @@
           <w:rtl/>
           <w:lang w:bidi="he-IL"/>
         </w:rPr>
-        <w:lastRenderedPageBreak/>
         <w:t xml:space="preserve"> </w:t>
       </w:r>
     </w:p>
@@ -31716,6 +32004,7 @@
           <w:rtl/>
           <w:lang w:bidi="he-IL"/>
         </w:rPr>
+        <w:lastRenderedPageBreak/>
         <w:t>לפיכך</w:t>
       </w:r>
       <w:r>
@@ -37922,7 +38211,6 @@
           <w:rtl/>
           <w:lang w:bidi="he-IL"/>
         </w:rPr>
-        <w:lastRenderedPageBreak/>
         <w:t>סברת</w:t>
       </w:r>
       <w:r>
@@ -44609,6 +44897,7 @@
           <w:rtl/>
           <w:lang w:bidi="he-IL"/>
         </w:rPr>
+        <w:lastRenderedPageBreak/>
         <w:t xml:space="preserve"> </w:t>
       </w:r>
     </w:p>
@@ -49896,7 +50185,6 @@
           <w:rtl/>
           <w:lang w:bidi="he-IL"/>
         </w:rPr>
-        <w:lastRenderedPageBreak/>
         <w:t>ד</w:t>
       </w:r>
       <w:r>

</xml_diff>

<commit_message>
let's see think I added the megilla part
</commit_message>
<xml_diff>
--- a/footnotes.docx
+++ b/footnotes.docx
@@ -948,6 +948,40 @@
         </w:rPr>
         <w:t> they ate fowl with dairy. </w:t>
       </w:r>
+      <w:bookmarkStart w:id="0" w:name="_GoBack"/>
+      <w:bookmarkEnd w:id="0"/>
+      <w:r>
+        <w:rPr>
+          <w:rFonts w:ascii="Times New Roman" w:hAnsi="Times New Roman"/>
+          <w:lang w:bidi="he-IL"/>
+        </w:rPr>
+        <w:t xml:space="preserve">This might also explain why R. Shimon b Gamliel </w:t>
+      </w:r>
+      <w:proofErr w:type="gramStart"/>
+      <w:r>
+        <w:rPr>
+          <w:rFonts w:ascii="Times New Roman" w:hAnsi="Times New Roman"/>
+          <w:lang w:bidi="he-IL"/>
+        </w:rPr>
+        <w:t>didn’t</w:t>
+      </w:r>
+      <w:proofErr w:type="gramEnd"/>
+      <w:r>
+        <w:rPr>
+          <w:rFonts w:ascii="Times New Roman" w:hAnsi="Times New Roman"/>
+          <w:lang w:bidi="he-IL"/>
+        </w:rPr>
+        <w:t xml:space="preserve"> go to shul on Fri nights? </w:t>
+      </w:r>
+      <w:proofErr w:type="gramStart"/>
+      <w:r>
+        <w:rPr>
+          <w:rFonts w:ascii="Times New Roman" w:hAnsi="Times New Roman"/>
+          <w:lang w:bidi="he-IL"/>
+        </w:rPr>
+        <w:t>Because R. Yehuad held reshus?</w:t>
+      </w:r>
+      <w:proofErr w:type="gramEnd"/>
     </w:p>
     <w:p>
       <w:pPr>
@@ -958,8 +992,6 @@
           <w:lang w:bidi="he-IL"/>
         </w:rPr>
       </w:pPr>
-      <w:bookmarkStart w:id="0" w:name="_GoBack"/>
-      <w:bookmarkEnd w:id="0"/>
       <w:r>
         <w:rPr>
           <w:rFonts w:cs="Mixed Otzar1 Transparent"/>
@@ -3035,6 +3067,7 @@
           <w:rtl/>
           <w:lang w:bidi="he-IL"/>
         </w:rPr>
+        <w:lastRenderedPageBreak/>
         <w:t>מאי מצוה דאמ</w:t>
       </w:r>
       <w:r>
@@ -3189,7 +3222,6 @@
           <w:rtl/>
           <w:lang w:bidi="he-IL"/>
         </w:rPr>
-        <w:lastRenderedPageBreak/>
         <w:t>כתב</w:t>
       </w:r>
       <w:r>
@@ -9551,6 +9583,7 @@
           <w:rtl/>
           <w:lang w:bidi="he-IL"/>
         </w:rPr>
+        <w:lastRenderedPageBreak/>
         <w:t>לבטלה</w:t>
       </w:r>
       <w:r>
@@ -10233,7 +10266,6 @@
           <w:rtl/>
           <w:lang w:bidi="he-IL"/>
         </w:rPr>
-        <w:lastRenderedPageBreak/>
         <w:t>בין</w:t>
       </w:r>
       <w:r>
@@ -18429,6 +18461,7 @@
           <w:rtl/>
           <w:lang w:bidi="he-IL"/>
         </w:rPr>
+        <w:lastRenderedPageBreak/>
         <w:t>א</w:t>
       </w:r>
       <w:r>
@@ -19419,7 +19452,6 @@
           <w:rtl/>
           <w:lang w:bidi="he-IL"/>
         </w:rPr>
-        <w:lastRenderedPageBreak/>
         <w:t>ושמואל</w:t>
       </w:r>
       <w:r>
@@ -30728,6 +30760,7 @@
           <w:rtl/>
           <w:lang w:bidi="he-IL"/>
         </w:rPr>
+        <w:lastRenderedPageBreak/>
         <w:t>אכן</w:t>
       </w:r>
       <w:r>
@@ -32004,7 +32037,6 @@
           <w:rtl/>
           <w:lang w:bidi="he-IL"/>
         </w:rPr>
-        <w:lastRenderedPageBreak/>
         <w:t>לפיכך</w:t>
       </w:r>
       <w:r>
@@ -43846,6 +43878,7 @@
           <w:rtl/>
           <w:lang w:bidi="he-IL"/>
         </w:rPr>
+        <w:lastRenderedPageBreak/>
         <w:t>זו</w:t>
       </w:r>
       <w:r>
@@ -44897,7 +44930,6 @@
           <w:rtl/>
           <w:lang w:bidi="he-IL"/>
         </w:rPr>
-        <w:lastRenderedPageBreak/>
         <w:t xml:space="preserve"> </w:t>
       </w:r>
     </w:p>
@@ -55809,6 +55841,7 @@
           <w:rtl/>
           <w:lang w:bidi="he-IL"/>
         </w:rPr>
+        <w:lastRenderedPageBreak/>
         <w:t xml:space="preserve"> </w:t>
       </w:r>
     </w:p>

</xml_diff>